<commit_message>
feat(main: Emiren) - implemented functionality for form 3 and 4
</commit_message>
<xml_diff>
--- a/src/main/resources/contest_template.docx
+++ b/src/main/resources/contest_template.docx
@@ -243,27 +243,7 @@
                 <w:sz w:val="24"/>
                 <w:lang w:val="en-US"/>
               </w:rPr>
-              <w:t>{{</w:t>
-            </w:r>
-            <w:proofErr w:type="spellStart"/>
-            <w:r>
-              <w:rPr>
-                <w:b/>
-                <w:bCs/>
-                <w:sz w:val="24"/>
-                <w:lang w:val="en-US"/>
-              </w:rPr>
-              <w:t>projectName</w:t>
-            </w:r>
-            <w:proofErr w:type="spellEnd"/>
-            <w:r>
-              <w:rPr>
-                <w:b/>
-                <w:bCs/>
-                <w:sz w:val="24"/>
-                <w:lang w:val="en-US"/>
-              </w:rPr>
-              <w:t>}}</w:t>
+              <w:t>{{projectName}}</w:t>
             </w:r>
           </w:p>
         </w:tc>
@@ -484,14 +464,12 @@
               </w:rPr>
               <w:t>*</w:t>
             </w:r>
-            <w:proofErr w:type="spellStart"/>
             <w:r>
               <w:rPr>
                 <w:sz w:val="24"/>
               </w:rPr>
               <w:t>scientificArea</w:t>
             </w:r>
-            <w:proofErr w:type="spellEnd"/>
             <w:r>
               <w:rPr>
                 <w:sz w:val="24"/>
@@ -842,7 +820,6 @@
               </w:rPr>
               <w:t>*</w:t>
             </w:r>
-            <w:proofErr w:type="spellStart"/>
             <w:r>
               <w:rPr>
                 <w:i/>
@@ -861,7 +838,6 @@
               </w:rPr>
               <w:t>oals</w:t>
             </w:r>
-            <w:proofErr w:type="spellEnd"/>
             <w:r>
               <w:rPr>
                 <w:i/>
@@ -915,7 +891,6 @@
               </w:rPr>
               <w:t>*</w:t>
             </w:r>
-            <w:proofErr w:type="spellStart"/>
             <w:r>
               <w:rPr>
                 <w:i/>
@@ -924,7 +899,6 @@
               </w:rPr>
               <w:t>annotationRelevance</w:t>
             </w:r>
-            <w:proofErr w:type="spellEnd"/>
             <w:r>
               <w:rPr>
                 <w:i/>
@@ -978,7 +952,6 @@
               </w:rPr>
               <w:t>*</w:t>
             </w:r>
-            <w:proofErr w:type="spellStart"/>
             <w:r>
               <w:rPr>
                 <w:i/>
@@ -987,7 +960,6 @@
               </w:rPr>
               <w:t>annotationNovelty</w:t>
             </w:r>
-            <w:proofErr w:type="spellEnd"/>
             <w:r>
               <w:rPr>
                 <w:i/>
@@ -1043,7 +1015,6 @@
               </w:rPr>
               <w:t>*</w:t>
             </w:r>
-            <w:proofErr w:type="spellStart"/>
             <w:r>
               <w:rPr>
                 <w:i/>
@@ -1052,7 +1023,6 @@
               </w:rPr>
               <w:t>plannedScientificResults</w:t>
             </w:r>
-            <w:proofErr w:type="spellEnd"/>
             <w:r>
               <w:rPr>
                 <w:i/>
@@ -1239,7 +1209,6 @@
               </w:rPr>
               <w:t>{{</w:t>
             </w:r>
-            <w:proofErr w:type="spellStart"/>
             <w:r>
               <w:rPr>
                 <w:b/>
@@ -1248,7 +1217,6 @@
               </w:rPr>
               <w:t>mainEducationalOrScientificUnit</w:t>
             </w:r>
-            <w:proofErr w:type="spellEnd"/>
             <w:r>
               <w:rPr>
                 <w:b/>
@@ -1465,14 +1433,12 @@
               </w:rPr>
               <w:t>{{</w:t>
             </w:r>
-            <w:proofErr w:type="spellStart"/>
             <w:r>
               <w:rPr>
                 <w:sz w:val="24"/>
               </w:rPr>
               <w:t>projectSupervisor</w:t>
             </w:r>
-            <w:proofErr w:type="spellEnd"/>
             <w:r>
               <w:rPr>
                 <w:sz w:val="24"/>
@@ -1742,27 +1708,7 @@
                 <w:sz w:val="24"/>
                 <w:lang w:val="en-US"/>
               </w:rPr>
-              <w:t>{{</w:t>
-            </w:r>
-            <w:proofErr w:type="spellStart"/>
-            <w:r>
-              <w:rPr>
-                <w:b/>
-                <w:bCs/>
-                <w:sz w:val="24"/>
-                <w:lang w:val="en-US"/>
-              </w:rPr>
-              <w:t>projectName</w:t>
-            </w:r>
-            <w:proofErr w:type="spellEnd"/>
-            <w:r>
-              <w:rPr>
-                <w:b/>
-                <w:bCs/>
-                <w:sz w:val="24"/>
-                <w:lang w:val="en-US"/>
-              </w:rPr>
-              <w:t>}}</w:t>
+              <w:t>{{projectName}}</w:t>
             </w:r>
           </w:p>
         </w:tc>
@@ -1966,14 +1912,12 @@
               </w:rPr>
               <w:t>{{*</w:t>
             </w:r>
-            <w:proofErr w:type="spellStart"/>
             <w:r>
               <w:rPr>
                 <w:sz w:val="24"/>
               </w:rPr>
               <w:t>scientificArea</w:t>
             </w:r>
-            <w:proofErr w:type="spellEnd"/>
             <w:r>
               <w:rPr>
                 <w:sz w:val="24"/>
@@ -2136,21 +2080,7 @@
               <w:rPr>
                 <w:sz w:val="24"/>
               </w:rPr>
-              <w:t>{{</w:t>
-            </w:r>
-            <w:proofErr w:type="spellStart"/>
-            <w:r>
-              <w:rPr>
-                <w:sz w:val="24"/>
-              </w:rPr>
-              <w:t>researchDirections</w:t>
-            </w:r>
-            <w:proofErr w:type="spellEnd"/>
-            <w:r>
-              <w:rPr>
-                <w:sz w:val="24"/>
-              </w:rPr>
-              <w:t>}}</w:t>
+              <w:t>{{researchDirections}}</w:t>
             </w:r>
           </w:p>
         </w:tc>
@@ -2537,7 +2467,6 @@
               </w:rPr>
               <w:t>*</w:t>
             </w:r>
-            <w:proofErr w:type="spellStart"/>
             <w:r>
               <w:rPr>
                 <w:i/>
@@ -2547,7 +2476,6 @@
               </w:rPr>
               <w:t>annotationGoals</w:t>
             </w:r>
-            <w:proofErr w:type="spellEnd"/>
             <w:r>
               <w:rPr>
                 <w:i/>
@@ -2641,25 +2569,7 @@
                 <w:iCs/>
                 <w:lang w:val="en-US"/>
               </w:rPr>
-              <w:t>{{</w:t>
-            </w:r>
-            <w:proofErr w:type="spellStart"/>
-            <w:r>
-              <w:rPr>
-                <w:i/>
-                <w:iCs/>
-                <w:lang w:val="en-US"/>
-              </w:rPr>
-              <w:t>projectTasks</w:t>
-            </w:r>
-            <w:proofErr w:type="spellEnd"/>
-            <w:r>
-              <w:rPr>
-                <w:i/>
-                <w:iCs/>
-                <w:lang w:val="en-US"/>
-              </w:rPr>
-              <w:t>}}</w:t>
+              <w:t>{{projectTasks}}</w:t>
             </w:r>
           </w:p>
         </w:tc>
@@ -2793,7 +2703,6 @@
               </w:rPr>
               <w:t>{{</w:t>
             </w:r>
-            <w:proofErr w:type="spellStart"/>
             <w:r>
               <w:rPr>
                 <w:i/>
@@ -2810,7 +2719,6 @@
               </w:rPr>
               <w:t>lannedScientificResults</w:t>
             </w:r>
-            <w:proofErr w:type="spellEnd"/>
             <w:r>
               <w:rPr>
                 <w:i/>
@@ -3003,25 +2911,7 @@
                 <w:iCs/>
                 <w:lang w:val="en-US"/>
               </w:rPr>
-              <w:t>{{</w:t>
-            </w:r>
-            <w:proofErr w:type="spellStart"/>
-            <w:r>
-              <w:rPr>
-                <w:i/>
-                <w:iCs/>
-                <w:lang w:val="en-US"/>
-              </w:rPr>
-              <w:t>descriptionOfMethods</w:t>
-            </w:r>
-            <w:proofErr w:type="spellEnd"/>
-            <w:r>
-              <w:rPr>
-                <w:i/>
-                <w:iCs/>
-                <w:lang w:val="en-US"/>
-              </w:rPr>
-              <w:t>}}</w:t>
+              <w:t>{{descriptionOfMethods}}</w:t>
             </w:r>
           </w:p>
           <w:p>
@@ -3232,25 +3122,7 @@
                 <w:sz w:val="24"/>
                 <w:lang w:val="en-US"/>
               </w:rPr>
-              <w:t>{{</w:t>
-            </w:r>
-            <w:proofErr w:type="spellStart"/>
-            <w:r>
-              <w:rPr>
-                <w:i/>
-                <w:sz w:val="24"/>
-                <w:lang w:val="en-US"/>
-              </w:rPr>
-              <w:t>descriptionOfScientificFuture</w:t>
-            </w:r>
-            <w:proofErr w:type="spellEnd"/>
-            <w:r>
-              <w:rPr>
-                <w:i/>
-                <w:sz w:val="24"/>
-                <w:lang w:val="en-US"/>
-              </w:rPr>
-              <w:t>}}</w:t>
+              <w:t>{{descriptionOfScientificFuture}}</w:t>
             </w:r>
           </w:p>
         </w:tc>
@@ -3351,21 +3223,7 @@
                 <w:lang w:val="en-US"/>
               </w:rPr>
               <w:lastRenderedPageBreak/>
-              <w:t>{{</w:t>
-            </w:r>
-            <w:proofErr w:type="spellStart"/>
-            <w:r>
-              <w:rPr>
-                <w:lang w:val="en-US"/>
-              </w:rPr>
-              <w:t>futureResults</w:t>
-            </w:r>
-            <w:proofErr w:type="spellEnd"/>
-            <w:r>
-              <w:rPr>
-                <w:lang w:val="en-US"/>
-              </w:rPr>
-              <w:t>}}</w:t>
+              <w:t>{{futureResults}}</w:t>
             </w:r>
           </w:p>
         </w:tc>
@@ -3722,27 +3580,7 @@
                 <w:szCs w:val="23"/>
                 <w:lang w:val="en-US"/>
               </w:rPr>
-              <w:t>{{</w:t>
-            </w:r>
-            <w:proofErr w:type="spellStart"/>
-            <w:r>
-              <w:rPr>
-                <w:i/>
-                <w:sz w:val="23"/>
-                <w:szCs w:val="23"/>
-                <w:lang w:val="en-US"/>
-              </w:rPr>
-              <w:t>justificationOfRequestedFinancing</w:t>
-            </w:r>
-            <w:proofErr w:type="spellEnd"/>
-            <w:r>
-              <w:rPr>
-                <w:i/>
-                <w:sz w:val="23"/>
-                <w:szCs w:val="23"/>
-                <w:lang w:val="en-US"/>
-              </w:rPr>
-              <w:t>}}</w:t>
+              <w:t>{{justificationOfRequestedFinancing}}</w:t>
             </w:r>
           </w:p>
         </w:tc>
@@ -4536,23 +4374,7 @@
                 <w:sz w:val="23"/>
                 <w:lang w:val="en-US"/>
               </w:rPr>
-              <w:t>{{*</w:t>
-            </w:r>
-            <w:proofErr w:type="spellStart"/>
-            <w:r>
-              <w:rPr>
-                <w:sz w:val="23"/>
-                <w:lang w:val="en-US"/>
-              </w:rPr>
-              <w:t>researchTeams</w:t>
-            </w:r>
-            <w:proofErr w:type="spellEnd"/>
-            <w:r>
-              <w:rPr>
-                <w:sz w:val="23"/>
-                <w:lang w:val="en-US"/>
-              </w:rPr>
-              <w:t>}}</w:t>
+              <w:t>{{*researchTeams}}</w:t>
             </w:r>
           </w:p>
         </w:tc>
@@ -4788,25 +4610,7 @@
                 <w:sz w:val="24"/>
                 <w:lang w:val="en-US"/>
               </w:rPr>
-              <w:t>{{</w:t>
-            </w:r>
-            <w:proofErr w:type="spellStart"/>
-            <w:r>
-              <w:rPr>
-                <w:i/>
-                <w:sz w:val="24"/>
-                <w:lang w:val="en-US"/>
-              </w:rPr>
-              <w:t>mainEducationalOrScientificUnit</w:t>
-            </w:r>
-            <w:proofErr w:type="spellEnd"/>
-            <w:r>
-              <w:rPr>
-                <w:i/>
-                <w:sz w:val="24"/>
-                <w:lang w:val="en-US"/>
-              </w:rPr>
-              <w:t>}}</w:t>
+              <w:t>{{mainEducationalOrScientificUnit}}</w:t>
             </w:r>
           </w:p>
         </w:tc>
@@ -5055,25 +4859,7 @@
                 <w:sz w:val="24"/>
                 <w:lang w:val="en-US"/>
               </w:rPr>
-              <w:t>{{</w:t>
-            </w:r>
-            <w:proofErr w:type="spellStart"/>
-            <w:r>
-              <w:rPr>
-                <w:i/>
-                <w:sz w:val="24"/>
-                <w:lang w:val="en-US"/>
-              </w:rPr>
-              <w:t>fullNameOfSupervisor</w:t>
-            </w:r>
-            <w:proofErr w:type="spellEnd"/>
-            <w:r>
-              <w:rPr>
-                <w:i/>
-                <w:sz w:val="24"/>
-                <w:lang w:val="en-US"/>
-              </w:rPr>
-              <w:t>}}</w:t>
+              <w:t>{{fullNameOfSupervisor}}</w:t>
             </w:r>
           </w:p>
         </w:tc>
@@ -5328,25 +5114,7 @@
                 <w:sz w:val="24"/>
                 <w:lang w:val="en-US"/>
               </w:rPr>
-              <w:t>{{</w:t>
-            </w:r>
-            <w:proofErr w:type="spellStart"/>
-            <w:r>
-              <w:rPr>
-                <w:i/>
-                <w:sz w:val="24"/>
-                <w:lang w:val="en-US"/>
-              </w:rPr>
-              <w:t>listOfEstimatedCosts</w:t>
-            </w:r>
-            <w:proofErr w:type="spellEnd"/>
-            <w:r>
-              <w:rPr>
-                <w:i/>
-                <w:sz w:val="24"/>
-                <w:lang w:val="en-US"/>
-              </w:rPr>
-              <w:t>}}</w:t>
+              <w:t>{{listOfEstimatedCosts}}</w:t>
             </w:r>
           </w:p>
         </w:tc>
@@ -5446,7 +5214,6 @@
               </w:rPr>
               <w:t>{{</w:t>
             </w:r>
-            <w:proofErr w:type="spellStart"/>
             <w:r>
               <w:rPr>
                 <w:sz w:val="24"/>
@@ -5454,7 +5221,6 @@
               </w:rPr>
               <w:t>projectSupervisor</w:t>
             </w:r>
-            <w:proofErr w:type="spellEnd"/>
             <w:r>
               <w:rPr>
                 <w:sz w:val="24"/>
@@ -5574,21 +5340,7 @@
                                 <w:rPr>
                                   <w:sz w:val="23"/>
                                 </w:rPr>
-                                <w:t>{{</w:t>
-                              </w:r>
-                              <w:proofErr w:type="spellStart"/>
-                              <w:r>
-                                <w:rPr>
-                                  <w:sz w:val="23"/>
-                                </w:rPr>
-                                <w:t>projectSupervisor</w:t>
-                              </w:r>
-                              <w:proofErr w:type="spellEnd"/>
-                              <w:r>
-                                <w:rPr>
-                                  <w:sz w:val="23"/>
-                                </w:rPr>
-                                <w:t>}}</w:t>
+                                <w:t>{{projectSupervisor}}</w:t>
                               </w:r>
                             </w:p>
                             <w:p>
@@ -5753,21 +5505,7 @@
                           <w:rPr>
                             <w:sz w:val="23"/>
                           </w:rPr>
-                          <w:t>{{</w:t>
-                        </w:r>
-                        <w:proofErr w:type="spellStart"/>
-                        <w:r>
-                          <w:rPr>
-                            <w:sz w:val="23"/>
-                          </w:rPr>
-                          <w:t>projectSupervisor</w:t>
-                        </w:r>
-                        <w:proofErr w:type="spellEnd"/>
-                        <w:r>
-                          <w:rPr>
-                            <w:sz w:val="23"/>
-                          </w:rPr>
-                          <w:t>}}</w:t>
+                          <w:t>{{projectSupervisor}}</w:t>
                         </w:r>
                       </w:p>
                       <w:p>
@@ -6453,19 +6191,9 @@
               </w:rPr>
               <w:t xml:space="preserve"> </w:t>
             </w:r>
-            <w:proofErr w:type="spellStart"/>
-            <w:r>
-              <w:t>WoS</w:t>
-            </w:r>
-            <w:proofErr w:type="spellEnd"/>
-            <w:r>
-              <w:t>/</w:t>
-            </w:r>
-            <w:proofErr w:type="spellStart"/>
-            <w:r>
-              <w:t>Scopus</w:t>
-            </w:r>
-            <w:proofErr w:type="spellEnd"/>
+            <w:r>
+              <w:t>WoS/Scopus</w:t>
+            </w:r>
           </w:p>
         </w:tc>
         <w:tc>
@@ -6552,21 +6280,7 @@
               <w:rPr>
                 <w:lang w:val="en-US"/>
               </w:rPr>
-              <w:t>{{</w:t>
-            </w:r>
-            <w:proofErr w:type="spellStart"/>
-            <w:r>
-              <w:rPr>
-                <w:lang w:val="en-US"/>
-              </w:rPr>
-              <w:t>commentsOnArticles</w:t>
-            </w:r>
-            <w:proofErr w:type="spellEnd"/>
-            <w:r>
-              <w:rPr>
-                <w:lang w:val="en-US"/>
-              </w:rPr>
-              <w:t>}}</w:t>
+              <w:t>{{commentsOnArticles}}</w:t>
             </w:r>
           </w:p>
         </w:tc>
@@ -6735,21 +6449,7 @@
               <w:rPr>
                 <w:lang w:val="en-US"/>
               </w:rPr>
-              <w:t>{{</w:t>
-            </w:r>
-            <w:proofErr w:type="spellStart"/>
-            <w:r>
-              <w:rPr>
-                <w:lang w:val="en-US"/>
-              </w:rPr>
-              <w:t>commentsOnMoney</w:t>
-            </w:r>
-            <w:proofErr w:type="spellEnd"/>
-            <w:r>
-              <w:rPr>
-                <w:lang w:val="en-US"/>
-              </w:rPr>
-              <w:t>}}</w:t>
+              <w:t>{{commentsOnMoney}}</w:t>
             </w:r>
           </w:p>
         </w:tc>
@@ -6921,16 +6621,8 @@
               <w:rPr>
                 <w:lang w:val="en-US"/>
               </w:rPr>
-              <w:t>{{</w:t>
-            </w:r>
-            <w:proofErr w:type="spellStart"/>
-            <w:r>
-              <w:rPr>
-                <w:lang w:val="en-US"/>
-              </w:rPr>
-              <w:t>numberOfParticipation</w:t>
-            </w:r>
-            <w:proofErr w:type="spellEnd"/>
+              <w:t>{{numberOfParticipation</w:t>
+            </w:r>
             <w:r>
               <w:t>2</w:t>
             </w:r>
@@ -6958,21 +6650,7 @@
               <w:rPr>
                 <w:lang w:val="en-US"/>
               </w:rPr>
-              <w:t>{{</w:t>
-            </w:r>
-            <w:proofErr w:type="spellStart"/>
-            <w:r>
-              <w:rPr>
-                <w:lang w:val="en-US"/>
-              </w:rPr>
-              <w:t>commentsOnPublicationEntering</w:t>
-            </w:r>
-            <w:proofErr w:type="spellEnd"/>
-            <w:r>
-              <w:rPr>
-                <w:lang w:val="en-US"/>
-              </w:rPr>
-              <w:t>}}</w:t>
+              <w:t>{{commentsOnPublicationEntering}}</w:t>
             </w:r>
           </w:p>
         </w:tc>
@@ -7173,14 +6851,12 @@
               </w:rPr>
               <w:t>{{</w:t>
             </w:r>
-            <w:proofErr w:type="spellStart"/>
             <w:r>
               <w:rPr>
                 <w:lang w:val="en-US"/>
               </w:rPr>
               <w:t>commentsOnApplicationRegistration</w:t>
             </w:r>
-            <w:proofErr w:type="spellEnd"/>
             <w:r>
               <w:rPr>
                 <w:lang w:val="en-US"/>
@@ -7332,21 +7008,7 @@
               <w:rPr>
                 <w:lang w:val="en-US"/>
               </w:rPr>
-              <w:t>{{</w:t>
-            </w:r>
-            <w:proofErr w:type="spellStart"/>
-            <w:r>
-              <w:rPr>
-                <w:lang w:val="en-US"/>
-              </w:rPr>
-              <w:t>commentsOnRgd</w:t>
-            </w:r>
-            <w:proofErr w:type="spellEnd"/>
-            <w:r>
-              <w:rPr>
-                <w:lang w:val="en-US"/>
-              </w:rPr>
-              <w:t>}}</w:t>
+              <w:t>{{commentsOnRgd}}</w:t>
             </w:r>
           </w:p>
         </w:tc>
@@ -7618,21 +7280,7 @@
               <w:rPr>
                 <w:lang w:val="en-US"/>
               </w:rPr>
-              <w:t>{{</w:t>
-            </w:r>
-            <w:proofErr w:type="spellStart"/>
-            <w:r>
-              <w:rPr>
-                <w:lang w:val="en-US"/>
-              </w:rPr>
-              <w:t>commentsOnNumberOfApplications</w:t>
-            </w:r>
-            <w:proofErr w:type="spellEnd"/>
-            <w:r>
-              <w:rPr>
-                <w:lang w:val="en-US"/>
-              </w:rPr>
-              <w:t>}}</w:t>
+              <w:t>{{commentsOnNumberOfApplications}}</w:t>
             </w:r>
           </w:p>
           <w:p>
@@ -7820,21 +7468,7 @@
               <w:rPr>
                 <w:lang w:val="en-US"/>
               </w:rPr>
-              <w:t>{{</w:t>
-            </w:r>
-            <w:proofErr w:type="spellStart"/>
-            <w:r>
-              <w:rPr>
-                <w:lang w:val="en-US"/>
-              </w:rPr>
-              <w:t>commentsOnNumberOfSciMem</w:t>
-            </w:r>
-            <w:proofErr w:type="spellEnd"/>
-            <w:r>
-              <w:rPr>
-                <w:lang w:val="en-US"/>
-              </w:rPr>
-              <w:t>}}</w:t>
+              <w:t>{{commentsOnNumberOfSciMem}}</w:t>
             </w:r>
           </w:p>
         </w:tc>
@@ -8226,21 +7860,7 @@
               <w:rPr>
                 <w:lang w:val="en-US"/>
               </w:rPr>
-              <w:t>{{</w:t>
-            </w:r>
-            <w:proofErr w:type="spellStart"/>
-            <w:r>
-              <w:rPr>
-                <w:lang w:val="en-US"/>
-              </w:rPr>
-              <w:t>commentsOnNumbersOfStudents</w:t>
-            </w:r>
-            <w:proofErr w:type="spellEnd"/>
-            <w:r>
-              <w:rPr>
-                <w:lang w:val="en-US"/>
-              </w:rPr>
-              <w:t>}}</w:t>
+              <w:t>{{commentsOnNumbersOfStudents}}</w:t>
             </w:r>
           </w:p>
         </w:tc>
@@ -8983,23 +8603,7 @@
                 <w:sz w:val="20"/>
                 <w:lang w:val="en-US"/>
               </w:rPr>
-              <w:t>{{</w:t>
-            </w:r>
-            <w:proofErr w:type="spellStart"/>
-            <w:r>
-              <w:rPr>
-                <w:sz w:val="20"/>
-                <w:lang w:val="en-US"/>
-              </w:rPr>
-              <w:t>fondResultTotal</w:t>
-            </w:r>
-            <w:proofErr w:type="spellEnd"/>
-            <w:r>
-              <w:rPr>
-                <w:sz w:val="20"/>
-                <w:lang w:val="en-US"/>
-              </w:rPr>
-              <w:t>}}</w:t>
+              <w:t>{{fondResultTotal}}</w:t>
             </w:r>
           </w:p>
         </w:tc>
@@ -9109,24 +8713,15 @@
                 <w:sz w:val="20"/>
                 <w:lang w:val="en-US"/>
               </w:rPr>
-              <w:t>{{</w:t>
-            </w:r>
-            <w:proofErr w:type="spellStart"/>
+              <w:t>{{projectManagerTota</w:t>
+            </w:r>
             <w:r>
               <w:rPr>
                 <w:sz w:val="20"/>
                 <w:lang w:val="en-US"/>
               </w:rPr>
-              <w:t>projectManagerTota</w:t>
-            </w:r>
-            <w:r>
-              <w:rPr>
-                <w:sz w:val="20"/>
-                <w:lang w:val="en-US"/>
-              </w:rPr>
               <w:t>l</w:t>
             </w:r>
-            <w:proofErr w:type="spellEnd"/>
             <w:r>
               <w:rPr>
                 <w:sz w:val="20"/>
@@ -9191,48 +8786,68 @@
               </w:rPr>
               <w:t>{{</w:t>
             </w:r>
-            <w:proofErr w:type="spellStart"/>
             <w:r>
               <w:rPr>
                 <w:sz w:val="20"/>
                 <w:lang w:val="en-US"/>
               </w:rPr>
-              <w:t>juniorSciAsso</w:t>
-            </w:r>
-            <w:proofErr w:type="spellEnd"/>
+              <w:t>juniorSciAssociate1</w:t>
+            </w:r>
             <w:r>
               <w:rPr>
                 <w:sz w:val="20"/>
-              </w:rPr>
-              <w:t>с</w:t>
-            </w:r>
-            <w:proofErr w:type="spellStart"/>
-            <w:r>
+                <w:lang w:val="en-US"/>
+              </w:rPr>
+              <w:t>}}</w:t>
+            </w:r>
+          </w:p>
+        </w:tc>
+        <w:tc>
+          <w:tcPr>
+            <w:tcW w:w="898" w:type="dxa"/>
+          </w:tcPr>
+          <w:p>
+            <w:pPr>
+              <w:pStyle w:val="TableParagraph"/>
+              <w:jc w:val="center"/>
               <w:rPr>
                 <w:sz w:val="20"/>
                 <w:lang w:val="en-US"/>
               </w:rPr>
-              <w:t>iate</w:t>
-            </w:r>
-            <w:proofErr w:type="spellEnd"/>
+            </w:pPr>
             <w:r>
               <w:rPr>
                 <w:sz w:val="20"/>
-              </w:rPr>
-              <w:t>1</w:t>
+                <w:lang w:val="en-US"/>
+              </w:rPr>
+              <w:t>{{</w:t>
             </w:r>
             <w:r>
               <w:rPr>
                 <w:sz w:val="20"/>
                 <w:lang w:val="en-US"/>
               </w:rPr>
+              <w:t>juniorSciAssociate</w:t>
+            </w:r>
+            <w:r>
+              <w:rPr>
+                <w:sz w:val="20"/>
+                <w:lang w:val="en-US"/>
+              </w:rPr>
+              <w:t>2</w:t>
+            </w:r>
+            <w:r>
+              <w:rPr>
+                <w:sz w:val="20"/>
+                <w:lang w:val="en-US"/>
+              </w:rPr>
               <w:t>}}</w:t>
             </w:r>
           </w:p>
         </w:tc>
         <w:tc>
           <w:tcPr>
-            <w:tcW w:w="898" w:type="dxa"/>
+            <w:tcW w:w="1012" w:type="dxa"/>
           </w:tcPr>
           <w:p>
             <w:pPr>
@@ -9240,7 +8855,6 @@
               <w:jc w:val="center"/>
               <w:rPr>
                 <w:sz w:val="20"/>
-                <w:lang w:val="en-US"/>
               </w:rPr>
             </w:pPr>
             <w:r>
@@ -9250,88 +8864,20 @@
               </w:rPr>
               <w:t>{{</w:t>
             </w:r>
-            <w:proofErr w:type="spellStart"/>
             <w:r>
               <w:rPr>
                 <w:sz w:val="20"/>
                 <w:lang w:val="en-US"/>
               </w:rPr>
-              <w:t>juniorSciAsso</w:t>
-            </w:r>
-            <w:proofErr w:type="spellEnd"/>
+              <w:t>juniorSciAssociate</w:t>
+            </w:r>
             <w:r>
               <w:rPr>
                 <w:sz w:val="20"/>
-              </w:rPr>
-              <w:t>с</w:t>
-            </w:r>
-            <w:proofErr w:type="spellStart"/>
-            <w:r>
-              <w:rPr>
-                <w:sz w:val="20"/>
-                <w:lang w:val="en-US"/>
-              </w:rPr>
-              <w:t>iate</w:t>
-            </w:r>
-            <w:proofErr w:type="spellEnd"/>
-            <w:r>
-              <w:rPr>
-                <w:sz w:val="20"/>
-              </w:rPr>
-              <w:t>2</w:t>
-            </w:r>
-            <w:r>
-              <w:rPr>
-                <w:sz w:val="20"/>
-                <w:lang w:val="en-US"/>
-              </w:rPr>
-              <w:t>}}</w:t>
-            </w:r>
-          </w:p>
-        </w:tc>
-        <w:tc>
-          <w:tcPr>
-            <w:tcW w:w="1012" w:type="dxa"/>
-          </w:tcPr>
-          <w:p>
-            <w:pPr>
-              <w:pStyle w:val="TableParagraph"/>
-              <w:jc w:val="center"/>
-              <w:rPr>
-                <w:sz w:val="20"/>
-              </w:rPr>
-            </w:pPr>
-            <w:r>
-              <w:rPr>
-                <w:sz w:val="20"/>
-                <w:lang w:val="en-US"/>
-              </w:rPr>
-              <w:t>{{</w:t>
-            </w:r>
-            <w:proofErr w:type="spellStart"/>
-            <w:r>
-              <w:rPr>
-                <w:sz w:val="20"/>
-                <w:lang w:val="en-US"/>
-              </w:rPr>
-              <w:t>juniorSciAsso</w:t>
-            </w:r>
-            <w:proofErr w:type="spellEnd"/>
-            <w:r>
-              <w:rPr>
-                <w:sz w:val="20"/>
-              </w:rPr>
-              <w:t>с</w:t>
-            </w:r>
-            <w:proofErr w:type="spellStart"/>
-            <w:r>
-              <w:rPr>
-                <w:sz w:val="20"/>
-                <w:lang w:val="en-US"/>
-              </w:rPr>
-              <w:t>iateTotal</w:t>
-            </w:r>
-            <w:proofErr w:type="spellEnd"/>
+                <w:lang w:val="en-US"/>
+              </w:rPr>
+              <w:t>Total</w:t>
+            </w:r>
             <w:r>
               <w:rPr>
                 <w:sz w:val="20"/>
@@ -9452,23 +8998,7 @@
                 <w:sz w:val="20"/>
                 <w:lang w:val="en-US"/>
               </w:rPr>
-              <w:t>{{</w:t>
-            </w:r>
-            <w:proofErr w:type="spellStart"/>
-            <w:r>
-              <w:rPr>
-                <w:sz w:val="20"/>
-                <w:lang w:val="en-US"/>
-              </w:rPr>
-              <w:t>PhdStudentsTotal</w:t>
-            </w:r>
-            <w:proofErr w:type="spellEnd"/>
-            <w:r>
-              <w:rPr>
-                <w:sz w:val="20"/>
-                <w:lang w:val="en-US"/>
-              </w:rPr>
-              <w:t>}}</w:t>
+              <w:t>{{PhdStudentsTotal}}</w:t>
             </w:r>
           </w:p>
         </w:tc>
@@ -9569,23 +9099,7 @@
                 <w:sz w:val="20"/>
                 <w:lang w:val="en-US"/>
               </w:rPr>
-              <w:t>{{</w:t>
-            </w:r>
-            <w:proofErr w:type="spellStart"/>
-            <w:r>
-              <w:rPr>
-                <w:sz w:val="20"/>
-                <w:lang w:val="en-US"/>
-              </w:rPr>
-              <w:t>studentTotal</w:t>
-            </w:r>
-            <w:proofErr w:type="spellEnd"/>
-            <w:r>
-              <w:rPr>
-                <w:sz w:val="20"/>
-                <w:lang w:val="en-US"/>
-              </w:rPr>
-              <w:t>}}</w:t>
+              <w:t>{{studentTotal}}</w:t>
             </w:r>
           </w:p>
         </w:tc>
@@ -9715,7 +9229,6 @@
               </w:rPr>
               <w:t>{{</w:t>
             </w:r>
-            <w:proofErr w:type="spellStart"/>
             <w:r>
               <w:rPr>
                 <w:sz w:val="20"/>
@@ -9723,7 +9236,6 @@
               </w:rPr>
               <w:t>hardwareTotal</w:t>
             </w:r>
-            <w:proofErr w:type="spellEnd"/>
             <w:r>
               <w:rPr>
                 <w:sz w:val="20"/>
@@ -9863,23 +9375,7 @@
                 <w:sz w:val="20"/>
                 <w:lang w:val="en-US"/>
               </w:rPr>
-              <w:t>{{</w:t>
-            </w:r>
-            <w:proofErr w:type="spellStart"/>
-            <w:r>
-              <w:rPr>
-                <w:sz w:val="20"/>
-                <w:lang w:val="en-US"/>
-              </w:rPr>
-              <w:t>softwareTotal</w:t>
-            </w:r>
-            <w:proofErr w:type="spellEnd"/>
-            <w:r>
-              <w:rPr>
-                <w:sz w:val="20"/>
-                <w:lang w:val="en-US"/>
-              </w:rPr>
-              <w:t>}}</w:t>
+              <w:t>{{softwareTotal}}</w:t>
             </w:r>
           </w:p>
         </w:tc>
@@ -9979,23 +9475,7 @@
                 <w:sz w:val="20"/>
                 <w:lang w:val="en-US"/>
               </w:rPr>
-              <w:t>{{</w:t>
-            </w:r>
-            <w:proofErr w:type="spellStart"/>
-            <w:r>
-              <w:rPr>
-                <w:sz w:val="20"/>
-                <w:lang w:val="en-US"/>
-              </w:rPr>
-              <w:t>businessTripTotal</w:t>
-            </w:r>
-            <w:proofErr w:type="spellEnd"/>
-            <w:r>
-              <w:rPr>
-                <w:sz w:val="20"/>
-                <w:lang w:val="en-US"/>
-              </w:rPr>
-              <w:t>}}</w:t>
+              <w:t>{{businessTripTotal}}</w:t>
             </w:r>
           </w:p>
         </w:tc>
@@ -10144,23 +9624,7 @@
                 <w:sz w:val="20"/>
                 <w:lang w:val="en-US"/>
               </w:rPr>
-              <w:t>{{</w:t>
-            </w:r>
-            <w:proofErr w:type="spellStart"/>
-            <w:r>
-              <w:rPr>
-                <w:sz w:val="20"/>
-                <w:lang w:val="en-US"/>
-              </w:rPr>
-              <w:t>outsourceTotal</w:t>
-            </w:r>
-            <w:proofErr w:type="spellEnd"/>
-            <w:r>
-              <w:rPr>
-                <w:sz w:val="20"/>
-                <w:lang w:val="en-US"/>
-              </w:rPr>
-              <w:t>}}</w:t>
+              <w:t>{{outsourceTotal}}</w:t>
             </w:r>
           </w:p>
         </w:tc>
@@ -10316,23 +9780,7 @@
                 <w:sz w:val="20"/>
                 <w:lang w:val="en-US"/>
               </w:rPr>
-              <w:t>{{</w:t>
-            </w:r>
-            <w:proofErr w:type="spellStart"/>
-            <w:r>
-              <w:rPr>
-                <w:sz w:val="20"/>
-                <w:lang w:val="en-US"/>
-              </w:rPr>
-              <w:t>otherExpensesTotal</w:t>
-            </w:r>
-            <w:proofErr w:type="spellEnd"/>
-            <w:r>
-              <w:rPr>
-                <w:sz w:val="20"/>
-                <w:lang w:val="en-US"/>
-              </w:rPr>
-              <w:t>}}</w:t>
+              <w:t>{{otherExpensesTotal}}</w:t>
             </w:r>
           </w:p>
         </w:tc>
@@ -10511,7 +9959,6 @@
         <w:jc w:val="center"/>
         <w:rPr>
           <w:b/>
-          <w:lang w:val="en-US"/>
         </w:rPr>
       </w:pPr>
       <w:r>
@@ -10640,14 +10087,12 @@
         </w:rPr>
         <w:t>{{#</w:t>
       </w:r>
-      <w:proofErr w:type="spellStart"/>
       <w:r>
         <w:rPr>
           <w:b/>
         </w:rPr>
         <w:t>decodingOfExpensesTable</w:t>
       </w:r>
-      <w:proofErr w:type="spellEnd"/>
       <w:r>
         <w:rPr>
           <w:b/>
@@ -10940,15 +10385,7 @@
               <w:ind w:left="582" w:hanging="98"/>
             </w:pPr>
             <w:r>
-              <w:t xml:space="preserve">Младший </w:t>
-            </w:r>
-            <w:proofErr w:type="spellStart"/>
-            <w:r>
-              <w:t>н.с</w:t>
-            </w:r>
-            <w:proofErr w:type="spellEnd"/>
-            <w:r>
-              <w:t>./ исполнитель</w:t>
+              <w:t>Младший н.с./ исполнитель</w:t>
             </w:r>
             <w:r>
               <w:t xml:space="preserve"> (внешний)</w:t>
@@ -11754,23 +11191,7 @@
                 <w:szCs w:val="24"/>
               </w:rPr>
               <w:lastRenderedPageBreak/>
-              <w:t xml:space="preserve">Процессор: AMD </w:t>
-            </w:r>
-            <w:proofErr w:type="spellStart"/>
-            <w:r>
-              <w:rPr>
-                <w:sz w:val="24"/>
-                <w:szCs w:val="24"/>
-              </w:rPr>
-              <w:t>Ryzen</w:t>
-            </w:r>
-            <w:proofErr w:type="spellEnd"/>
-            <w:r>
-              <w:rPr>
-                <w:sz w:val="24"/>
-                <w:szCs w:val="24"/>
-              </w:rPr>
-              <w:t xml:space="preserve"> 9 5950X - 55 000 руб.</w:t>
+              <w:t>Процессор: AMD Ryzen 9 5950X - 55 000 руб.</w:t>
             </w:r>
           </w:p>
           <w:p>
@@ -11790,39 +11211,7 @@
                 <w:sz w:val="24"/>
                 <w:szCs w:val="24"/>
               </w:rPr>
-              <w:t xml:space="preserve">Материнская плата: ASUS ROG </w:t>
-            </w:r>
-            <w:proofErr w:type="spellStart"/>
-            <w:r>
-              <w:rPr>
-                <w:sz w:val="24"/>
-                <w:szCs w:val="24"/>
-              </w:rPr>
-              <w:t>Crosshair</w:t>
-            </w:r>
-            <w:proofErr w:type="spellEnd"/>
-            <w:r>
-              <w:rPr>
-                <w:sz w:val="24"/>
-                <w:szCs w:val="24"/>
-              </w:rPr>
-              <w:t xml:space="preserve"> VIII </w:t>
-            </w:r>
-            <w:proofErr w:type="spellStart"/>
-            <w:r>
-              <w:rPr>
-                <w:sz w:val="24"/>
-                <w:szCs w:val="24"/>
-              </w:rPr>
-              <w:t>Hero</w:t>
-            </w:r>
-            <w:proofErr w:type="spellEnd"/>
-            <w:r>
-              <w:rPr>
-                <w:sz w:val="24"/>
-                <w:szCs w:val="24"/>
-              </w:rPr>
-              <w:t xml:space="preserve"> - 40 000 руб.</w:t>
+              <w:t>Материнская плата: ASUS ROG Crosshair VIII Hero - 40 000 руб.</w:t>
             </w:r>
           </w:p>
           <w:p>
@@ -11862,23 +11251,7 @@
                 <w:sz w:val="24"/>
                 <w:szCs w:val="24"/>
               </w:rPr>
-              <w:t xml:space="preserve">SSD накопитель: 2 ТБ </w:t>
-            </w:r>
-            <w:proofErr w:type="spellStart"/>
-            <w:r>
-              <w:rPr>
-                <w:sz w:val="24"/>
-                <w:szCs w:val="24"/>
-              </w:rPr>
-              <w:t>NVMe</w:t>
-            </w:r>
-            <w:proofErr w:type="spellEnd"/>
-            <w:r>
-              <w:rPr>
-                <w:sz w:val="24"/>
-                <w:szCs w:val="24"/>
-              </w:rPr>
-              <w:t xml:space="preserve"> SSD - 25 000 руб.</w:t>
+              <w:t>SSD накопитель: 2 ТБ NVMe SSD - 25 000 руб.</w:t>
             </w:r>
           </w:p>
           <w:p>
@@ -11898,33 +11271,8 @@
                 <w:sz w:val="24"/>
                 <w:szCs w:val="24"/>
               </w:rPr>
-              <w:t xml:space="preserve">Видеокарта: NVIDIA RTX 3080 </w:t>
-            </w:r>
-            <w:proofErr w:type="spellStart"/>
-            <w:r>
-              <w:rPr>
-                <w:sz w:val="24"/>
-                <w:szCs w:val="24"/>
-              </w:rPr>
-              <w:t>Ti</w:t>
-            </w:r>
-            <w:proofErr w:type="spellEnd"/>
-            <w:r>
-              <w:rPr>
-                <w:sz w:val="24"/>
-                <w:szCs w:val="24"/>
-              </w:rPr>
-              <w:t xml:space="preserve"> - 150 000 </w:t>
-            </w:r>
-            <w:proofErr w:type="spellStart"/>
-            <w:r>
-              <w:rPr>
-                <w:sz w:val="24"/>
-                <w:szCs w:val="24"/>
-              </w:rPr>
-              <w:t>руб</w:t>
-            </w:r>
-            <w:proofErr w:type="spellEnd"/>
+              <w:t>Видеокарта: NVIDIA RTX 3080 Ti - 150 000 руб</w:t>
+            </w:r>
           </w:p>
           <w:p>
             <w:pPr>
@@ -12717,25 +12065,7 @@
                 <w:szCs w:val="24"/>
                 <w:lang w:eastAsia="ru-RU"/>
               </w:rPr>
-              <w:t xml:space="preserve">SSD накопители: 2 x 2 ТБ </w:t>
-            </w:r>
-            <w:proofErr w:type="spellStart"/>
-            <w:r>
-              <w:rPr>
-                <w:sz w:val="24"/>
-                <w:szCs w:val="24"/>
-                <w:lang w:eastAsia="ru-RU"/>
-              </w:rPr>
-              <w:t>NVMe</w:t>
-            </w:r>
-            <w:proofErr w:type="spellEnd"/>
-            <w:r>
-              <w:rPr>
-                <w:sz w:val="24"/>
-                <w:szCs w:val="24"/>
-                <w:lang w:eastAsia="ru-RU"/>
-              </w:rPr>
-              <w:t xml:space="preserve"> SSD - 50 000 руб.</w:t>
+              <w:t>SSD накопители: 2 x 2 ТБ NVMe SSD - 50 000 руб.</w:t>
             </w:r>
           </w:p>
           <w:p>
@@ -14058,14 +13388,12 @@
               </w:rPr>
               <w:t xml:space="preserve">000 </w:t>
             </w:r>
-            <w:proofErr w:type="spellStart"/>
             <w:r>
               <w:rPr>
                 <w:color w:val="2E2F30"/>
               </w:rPr>
               <w:t>руб</w:t>
             </w:r>
-            <w:proofErr w:type="spellEnd"/>
             <w:r>
               <w:rPr>
                 <w:color w:val="2E2F30"/>
@@ -14149,14 +13477,12 @@
               </w:rPr>
               <w:t xml:space="preserve">000 </w:t>
             </w:r>
-            <w:proofErr w:type="spellStart"/>
             <w:r>
               <w:rPr>
                 <w:color w:val="2E2F30"/>
               </w:rPr>
               <w:t>руб</w:t>
             </w:r>
-            <w:proofErr w:type="spellEnd"/>
           </w:p>
           <w:p>
             <w:pPr>
@@ -14274,19 +13600,11 @@
                 <w:color w:val="2E2F30"/>
               </w:rPr>
             </w:pPr>
-            <w:proofErr w:type="spellStart"/>
             <w:r>
               <w:rPr>
                 <w:color w:val="2E2F30"/>
               </w:rPr>
-              <w:t>Mathematica</w:t>
-            </w:r>
-            <w:proofErr w:type="spellEnd"/>
-            <w:r>
-              <w:rPr>
-                <w:color w:val="2E2F30"/>
-              </w:rPr>
-              <w:t xml:space="preserve"> (2 академические лицензии) </w:t>
+              <w:t xml:space="preserve">Mathematica (2 академические лицензии) </w:t>
             </w:r>
             <w:r>
               <w:rPr>
@@ -14406,14 +13724,12 @@
               </w:rPr>
               <w:t xml:space="preserve">000 </w:t>
             </w:r>
-            <w:proofErr w:type="spellStart"/>
             <w:r>
               <w:rPr>
                 <w:color w:val="2E2F30"/>
               </w:rPr>
               <w:t>руб</w:t>
             </w:r>
-            <w:proofErr w:type="spellEnd"/>
             <w:r>
               <w:rPr>
                 <w:color w:val="2E2F30"/>
@@ -14480,19 +13796,11 @@
                 <w:color w:val="2E2F30"/>
               </w:rPr>
             </w:pPr>
-            <w:proofErr w:type="spellStart"/>
             <w:r>
               <w:rPr>
                 <w:color w:val="2E2F30"/>
               </w:rPr>
-              <w:t>Tableau</w:t>
-            </w:r>
-            <w:proofErr w:type="spellEnd"/>
-            <w:r>
-              <w:rPr>
-                <w:color w:val="2E2F30"/>
-              </w:rPr>
-              <w:t xml:space="preserve"> Desktop (</w:t>
+              <w:t>Tableau Desktop (</w:t>
             </w:r>
             <w:r>
               <w:rPr>
@@ -14585,21 +13893,7 @@
               <w:rPr>
                 <w:color w:val="2E2F30"/>
               </w:rPr>
-              <w:t xml:space="preserve">Google </w:t>
-            </w:r>
-            <w:proofErr w:type="spellStart"/>
-            <w:r>
-              <w:rPr>
-                <w:color w:val="2E2F30"/>
-              </w:rPr>
-              <w:t>Cloud</w:t>
-            </w:r>
-            <w:proofErr w:type="spellEnd"/>
-            <w:r>
-              <w:rPr>
-                <w:color w:val="2E2F30"/>
-              </w:rPr>
-              <w:t xml:space="preserve"> Platform или Amazon Web Services - кредиты на </w:t>
+              <w:t xml:space="preserve">Google Cloud Platform или Amazon Web Services - кредиты на </w:t>
             </w:r>
             <w:r>
               <w:rPr>
@@ -14684,33 +13978,11 @@
                 <w:color w:val="2E2F30"/>
               </w:rPr>
             </w:pPr>
-            <w:proofErr w:type="spellStart"/>
             <w:r>
               <w:rPr>
                 <w:color w:val="2E2F30"/>
               </w:rPr>
-              <w:t>JetBrains</w:t>
-            </w:r>
-            <w:proofErr w:type="spellEnd"/>
-            <w:r>
-              <w:rPr>
-                <w:color w:val="2E2F30"/>
-              </w:rPr>
-              <w:t xml:space="preserve"> </w:t>
-            </w:r>
-            <w:proofErr w:type="spellStart"/>
-            <w:r>
-              <w:rPr>
-                <w:color w:val="2E2F30"/>
-              </w:rPr>
-              <w:t>DataGrip</w:t>
-            </w:r>
-            <w:proofErr w:type="spellEnd"/>
-            <w:r>
-              <w:rPr>
-                <w:color w:val="2E2F30"/>
-              </w:rPr>
-              <w:t xml:space="preserve"> (</w:t>
+              <w:t>JetBrains DataGrip (</w:t>
             </w:r>
             <w:r>
               <w:rPr>
@@ -19926,7 +19198,6 @@
             <w:r>
               <w:t>{{</w:t>
             </w:r>
-            <w:proofErr w:type="spellStart"/>
             <w:r>
               <w:rPr>
                 <w:sz w:val="24"/>
@@ -19934,7 +19205,6 @@
               </w:rPr>
               <w:t>projectSupervisor</w:t>
             </w:r>
-            <w:proofErr w:type="spellEnd"/>
             <w:r>
               <w:t>}}</w:t>
             </w:r>
@@ -21762,6 +21032,7 @@
   <w:style w:type="character" w:default="1" w:styleId="a0">
     <w:name w:val="Default Paragraph Font"/>
     <w:uiPriority w:val="1"/>
+    <w:semiHidden/>
     <w:unhideWhenUsed/>
   </w:style>
   <w:style w:type="table" w:default="1" w:styleId="a1">

</xml_diff>